<commit_message>
Fixed the interfaces and updated technical specifications
</commit_message>
<xml_diff>
--- a/info/Technical specification.docx
+++ b/info/Technical specification.docx
@@ -953,112 +953,158 @@
         </w:rPr>
         <w:t>Учётные записи:</w:t>
       </w:r>
+    </w:p>
+    <w:p>
+      <w:pPr>
+        <w:rPr>
+          <w:sz w:val="24"/>
+        </w:rPr>
+      </w:pPr>
+      <w:r>
+        <w:rPr>
+          <w:sz w:val="24"/>
+        </w:rPr>
+        <w:t xml:space="preserve">Будут храниться в базе данных </w:t>
+      </w:r>
+      <w:r>
+        <w:rPr>
+          <w:sz w:val="24"/>
+          <w:lang w:val="en-US"/>
+        </w:rPr>
+        <w:t>SQLLite</w:t>
+      </w:r>
+      <w:r>
+        <w:rPr>
+          <w:sz w:val="24"/>
+        </w:rPr>
+        <w:t xml:space="preserve">. Сохранены будут логины, солёные </w:t>
+      </w:r>
+      <w:proofErr w:type="spellStart"/>
+      <w:r>
+        <w:rPr>
+          <w:sz w:val="24"/>
+        </w:rPr>
+        <w:t>хеши</w:t>
+      </w:r>
+      <w:proofErr w:type="spellEnd"/>
+      <w:r>
+        <w:rPr>
+          <w:sz w:val="24"/>
+        </w:rPr>
+        <w:t xml:space="preserve"> от паролей, персональные настройки польз</w:t>
+      </w:r>
+      <w:r>
+        <w:rPr>
+          <w:sz w:val="24"/>
+        </w:rPr>
+        <w:t>о</w:t>
+      </w:r>
+      <w:r>
+        <w:rPr>
+          <w:sz w:val="24"/>
+        </w:rPr>
+        <w:t>вателя (при наличии таковых)</w:t>
+      </w:r>
+    </w:p>
+    <w:p>
+      <w:pPr>
+        <w:rPr>
+          <w:color w:val="385623" w:themeColor="accent6" w:themeShade="80"/>
+          <w:sz w:val="24"/>
+        </w:rPr>
+      </w:pPr>
+      <w:r>
+        <w:rPr>
+          <w:color w:val="385623" w:themeColor="accent6" w:themeShade="80"/>
+          <w:sz w:val="24"/>
+        </w:rPr>
+        <w:t>Вариант</w:t>
+      </w:r>
+      <w:r>
+        <w:rPr>
+          <w:color w:val="385623" w:themeColor="accent6" w:themeShade="80"/>
+          <w:sz w:val="24"/>
+        </w:rPr>
+        <w:t xml:space="preserve"> хранения данных учётной записи появится здесь после дальнейшего изучения работы </w:t>
+      </w:r>
+      <w:r>
+        <w:rPr>
+          <w:color w:val="385623" w:themeColor="accent6" w:themeShade="80"/>
+          <w:sz w:val="24"/>
+          <w:lang w:val="en-US"/>
+        </w:rPr>
+        <w:t>SQL</w:t>
+      </w:r>
+      <w:r>
+        <w:rPr>
+          <w:color w:val="385623" w:themeColor="accent6" w:themeShade="80"/>
+          <w:sz w:val="24"/>
+        </w:rPr>
+        <w:t xml:space="preserve"> </w:t>
+      </w:r>
+      <w:r>
+        <w:rPr>
+          <w:color w:val="385623" w:themeColor="accent6" w:themeShade="80"/>
+          <w:sz w:val="24"/>
+        </w:rPr>
+        <w:t>файлов.</w:t>
+      </w:r>
+    </w:p>
+    <w:p>
+      <w:pPr>
+        <w:rPr>
+          <w:color w:val="385623" w:themeColor="accent6" w:themeShade="80"/>
+          <w:sz w:val="24"/>
+        </w:rPr>
+      </w:pPr>
+    </w:p>
+    <w:p>
+      <w:pPr>
+        <w:rPr>
+          <w:b/>
+          <w:sz w:val="28"/>
+        </w:rPr>
+      </w:pPr>
+      <w:r>
+        <w:rPr>
+          <w:b/>
+          <w:sz w:val="28"/>
+        </w:rPr>
+        <w:t>Описание роли пользователя</w:t>
+      </w:r>
+    </w:p>
+    <w:p>
+      <w:pPr>
+        <w:rPr>
+          <w:b/>
+          <w:sz w:val="28"/>
+        </w:rPr>
+      </w:pPr>
+      <w:r>
+        <w:t xml:space="preserve">Пользователь будет по своему желанию выбирать видео или </w:t>
+      </w:r>
+      <w:proofErr w:type="spellStart"/>
+      <w:r>
+        <w:t>плейлисты</w:t>
+      </w:r>
+      <w:proofErr w:type="spellEnd"/>
+      <w:r>
+        <w:t xml:space="preserve"> с </w:t>
+      </w:r>
+      <w:r>
+        <w:rPr>
+          <w:lang w:val="en-US"/>
+        </w:rPr>
+        <w:t>YouTube</w:t>
+      </w:r>
+      <w:r>
+        <w:t>,</w:t>
+      </w:r>
+      <w:r>
+        <w:t xml:space="preserve"> которые ему интересны, и скачивать их для дальнейшего просмотра, обработки или передачи их на другое устройство. </w:t>
+      </w:r>
       <w:bookmarkStart w:id="0" w:name="_GoBack"/>
       <w:bookmarkEnd w:id="0"/>
-    </w:p>
-    <w:p>
-      <w:pPr>
-        <w:rPr>
-          <w:sz w:val="24"/>
-        </w:rPr>
-      </w:pPr>
-      <w:r>
-        <w:rPr>
-          <w:sz w:val="24"/>
-        </w:rPr>
-        <w:t xml:space="preserve">Будут храниться в базе данных </w:t>
-      </w:r>
-      <w:r>
-        <w:rPr>
-          <w:sz w:val="24"/>
-          <w:lang w:val="en-US"/>
-        </w:rPr>
-        <w:t>SQLLite</w:t>
-      </w:r>
-      <w:r>
-        <w:rPr>
-          <w:sz w:val="24"/>
-        </w:rPr>
-        <w:t xml:space="preserve">. Сохранены будут логины, солёные </w:t>
-      </w:r>
-      <w:proofErr w:type="spellStart"/>
-      <w:r>
-        <w:rPr>
-          <w:sz w:val="24"/>
-        </w:rPr>
-        <w:t>хеши</w:t>
-      </w:r>
-      <w:proofErr w:type="spellEnd"/>
-      <w:r>
-        <w:rPr>
-          <w:sz w:val="24"/>
-        </w:rPr>
-        <w:t xml:space="preserve"> от паролей, персональные настройки польз</w:t>
-      </w:r>
-      <w:r>
-        <w:rPr>
-          <w:sz w:val="24"/>
-        </w:rPr>
-        <w:t>о</w:t>
-      </w:r>
-      <w:r>
-        <w:rPr>
-          <w:sz w:val="24"/>
-        </w:rPr>
-        <w:t>вателя (при наличии таковых)</w:t>
-      </w:r>
-    </w:p>
-    <w:p>
-      <w:pPr>
-        <w:rPr>
-          <w:color w:val="385623" w:themeColor="accent6" w:themeShade="80"/>
-          <w:sz w:val="24"/>
-        </w:rPr>
-      </w:pPr>
-      <w:r>
-        <w:rPr>
-          <w:color w:val="385623" w:themeColor="accent6" w:themeShade="80"/>
-          <w:sz w:val="24"/>
-        </w:rPr>
-        <w:t>Вариант</w:t>
-      </w:r>
-      <w:r>
-        <w:rPr>
-          <w:color w:val="385623" w:themeColor="accent6" w:themeShade="80"/>
-          <w:sz w:val="24"/>
-        </w:rPr>
-        <w:t xml:space="preserve"> хранения данных учётной записи появится здесь после дальнейшего изучения работы </w:t>
-      </w:r>
-      <w:r>
-        <w:rPr>
-          <w:color w:val="385623" w:themeColor="accent6" w:themeShade="80"/>
-          <w:sz w:val="24"/>
-          <w:lang w:val="en-US"/>
-        </w:rPr>
-        <w:t>SQL</w:t>
-      </w:r>
-      <w:r>
-        <w:rPr>
-          <w:color w:val="385623" w:themeColor="accent6" w:themeShade="80"/>
-          <w:sz w:val="24"/>
-        </w:rPr>
-        <w:t xml:space="preserve"> </w:t>
-      </w:r>
-      <w:r>
-        <w:rPr>
-          <w:color w:val="385623" w:themeColor="accent6" w:themeShade="80"/>
-          <w:sz w:val="24"/>
-        </w:rPr>
-        <w:t>файлов.</w:t>
-      </w:r>
-    </w:p>
-    <w:p>
-      <w:pPr>
-        <w:rPr>
-          <w:color w:val="385623" w:themeColor="accent6" w:themeShade="80"/>
-          <w:sz w:val="24"/>
-        </w:rPr>
-      </w:pPr>
     </w:p>
     <w:sectPr>
       <w:pgSz w:w="11906" w:h="16838"/>
@@ -1760,7 +1806,7 @@
 </file>
 
 <file path=customXml/itemProps1.xml><?xml version="1.0" encoding="utf-8"?>
-<ds:datastoreItem xmlns:ds="http://schemas.openxmlformats.org/officeDocument/2006/customXml" ds:itemID="{9587413A-2C80-492B-9174-0418D6E13AB6}">
+<ds:datastoreItem xmlns:ds="http://schemas.openxmlformats.org/officeDocument/2006/customXml" ds:itemID="{21B94962-77A7-4FAA-8A24-F85756D2B5F6}">
   <ds:schemaRefs>
     <ds:schemaRef ds:uri="http://schemas.openxmlformats.org/officeDocument/2006/bibliography"/>
   </ds:schemaRefs>

</xml_diff>